<commit_message>
Update file description files for Multidimensional Arrays
</commit_message>
<xml_diff>
--- a/SoftUni/Java/Java Advanced/02. Multidimensional Arrays/02. Java-Advanced-Multidimensional-Arrays-Exercises.docx
+++ b/SoftUni/Java/Java Advanced/02. Multidimensional Arrays/02. Java-Advanced-Multidimensional-Arrays-Exercises.docx
@@ -79,7 +79,19 @@
           <w:rPr>
             <w:rStyle w:val="InternetLink"/>
           </w:rPr>
-          <w:t>Judge</w:t>
+          <w:t>Ju</w:t>
+        </w:r>
+        <w:r>
+          <w:rPr>
+            <w:rStyle w:val="InternetLink"/>
+          </w:rPr>
+          <w:t>d</w:t>
+        </w:r>
+        <w:r>
+          <w:rPr>
+            <w:rStyle w:val="InternetLink"/>
+          </w:rPr>
+          <w:t>ge</w:t>
         </w:r>
       </w:hyperlink>
       <w:r>
@@ -1277,7 +1289,7 @@
     <w:tbl>
       <w:tblPr>
         <w:tblStyle w:val="af"/>
-        <w:tblW w:w="4731" w:type="dxa"/>
+        <w:tblW w:w="4083" w:type="dxa"/>
         <w:tblInd w:w="23" w:type="dxa"/>
         <w:tblCellMar>
           <w:top w:w="57" w:type="dxa"/>
@@ -1289,7 +1301,7 @@
       </w:tblPr>
       <w:tblGrid>
         <w:gridCol w:w="947"/>
-        <w:gridCol w:w="3784"/>
+        <w:gridCol w:w="3136"/>
       </w:tblGrid>
       <w:tr>
         <w:trPr>
@@ -1318,7 +1330,7 @@
         </w:tc>
         <w:tc>
           <w:tcPr>
-            <w:tcW w:w="3784" w:type="dxa"/>
+            <w:tcW w:w="3136" w:type="dxa"/>
             <w:shd w:val="clear" w:color="auto" w:fill="D9D9D9" w:themeFill="background1" w:themeFillShade="D9"/>
           </w:tcPr>
           <w:p>
@@ -1367,7 +1379,7 @@
         </w:tc>
         <w:tc>
           <w:tcPr>
-            <w:tcW w:w="3784" w:type="dxa"/>
+            <w:tcW w:w="3136" w:type="dxa"/>
             <w:vAlign w:val="center"/>
           </w:tcPr>
           <w:p>
@@ -1646,7 +1658,7 @@
         </w:tc>
         <w:tc>
           <w:tcPr>
-            <w:tcW w:w="3784" w:type="dxa"/>
+            <w:tcW w:w="3136" w:type="dxa"/>
             <w:vAlign w:val="center"/>
           </w:tcPr>
           <w:p>
@@ -1828,7 +1840,6 @@
     <w:p>
       <w:pPr>
         <w:spacing w:after="0"/>
-        <w:jc w:val="center"/>
         <w:rPr>
           <w:lang w:val="bg-BG"/>
         </w:rPr>
@@ -1838,9 +1849,9 @@
           <w:noProof/>
         </w:rPr>
         <w:drawing>
-          <wp:inline distT="0" distB="0" distL="0" distR="0" wp14:anchorId="4C37346C" wp14:editId="2F6BB9E2">
+          <wp:inline distT="0" distB="0" distL="0" distR="0" wp14:anchorId="4C37346C" wp14:editId="080FCF66">
             <wp:extent cx="3582037" cy="1752600"/>
-            <wp:effectExtent l="0" t="0" r="0" b="0"/>
+            <wp:effectExtent l="19050" t="19050" r="18415" b="19050"/>
             <wp:docPr id="10" name="Picture 10"/>
             <wp:cNvGraphicFramePr>
               <a:graphicFrameLocks xmlns:a="http://schemas.openxmlformats.org/drawingml/2006/main" noChangeAspect="1"/>
@@ -1876,6 +1887,11 @@
                       <a:avLst/>
                     </a:prstGeom>
                     <a:noFill/>
+                    <a:ln>
+                      <a:solidFill>
+                        <a:schemeClr val="tx1"/>
+                      </a:solidFill>
+                    </a:ln>
                   </pic:spPr>
                 </pic:pic>
               </a:graphicData>
@@ -4244,10 +4260,18 @@
         <w:t>rotate the matrix</w:t>
       </w:r>
       <w:r>
-        <w:t xml:space="preserve"> by 90, 180, 270, 360,</w:t>
-      </w:r>
-      <w:r>
-        <w:t>… degrees. Print the result a</w:t>
+        <w:t xml:space="preserve"> by 90, 180, 270, </w:t>
+      </w:r>
+      <w:proofErr w:type="gramStart"/>
+      <w:r>
+        <w:t>360,</w:t>
+      </w:r>
+      <w:r>
+        <w:t>…</w:t>
+      </w:r>
+      <w:proofErr w:type="gramEnd"/>
+      <w:r>
+        <w:t xml:space="preserve"> degrees. Print the result a</w:t>
       </w:r>
       <w:r>
         <w:t>s a sequence of strings at the console</w:t>
@@ -5757,6 +5781,7 @@
               <w:rPr>
                 <w:rFonts w:ascii="Consolas" w:eastAsia="Courier New" w:hAnsi="Consolas" w:cs="Consolas"/>
                 <w:noProof/>
+                <w:lang w:val="nl-NL"/>
               </w:rPr>
               <w:t>esh</w:t>
             </w:r>
@@ -5777,6 +5802,7 @@
               <w:rPr>
                 <w:rFonts w:ascii="Consolas" w:eastAsia="Courier New" w:hAnsi="Consolas" w:cs="Consolas"/>
                 <w:noProof/>
+                <w:lang w:val="nl-NL"/>
               </w:rPr>
               <w:t>xoe</w:t>
             </w:r>
@@ -5797,6 +5823,7 @@
               <w:rPr>
                 <w:rFonts w:ascii="Consolas" w:eastAsia="Courier New" w:hAnsi="Consolas" w:cs="Consolas"/>
                 <w:noProof/>
+                <w:lang w:val="nl-NL"/>
               </w:rPr>
               <w:t>afl</w:t>
             </w:r>
@@ -5817,6 +5844,7 @@
               <w:rPr>
                 <w:rFonts w:ascii="Consolas" w:eastAsia="Courier New" w:hAnsi="Consolas" w:cs="Consolas"/>
                 <w:noProof/>
+                <w:lang w:val="nl-NL"/>
               </w:rPr>
               <w:t>mtl</w:t>
             </w:r>
@@ -5845,6 +5873,7 @@
               <w:rPr>
                 <w:rFonts w:ascii="Consolas" w:eastAsia="Courier New" w:hAnsi="Consolas" w:cs="Consolas"/>
                 <w:noProof/>
+                <w:lang w:val="nl-NL"/>
               </w:rPr>
               <w:t>uo</w:t>
             </w:r>
@@ -5873,6 +5902,7 @@
               <w:rPr>
                 <w:rFonts w:ascii="Consolas" w:eastAsia="Courier New" w:hAnsi="Consolas" w:cs="Consolas"/>
                 <w:noProof/>
+                <w:lang w:val="nl-NL"/>
               </w:rPr>
               <w:t xml:space="preserve">n </w:t>
             </w:r>
@@ -7400,7 +7430,15 @@
         <w:t>integers</w:t>
       </w:r>
       <w:r>
-        <w:t xml:space="preserve"> starting from 1, and continuing on every row, like this:</w:t>
+        <w:t xml:space="preserve"> starting from 1, and </w:t>
+      </w:r>
+      <w:proofErr w:type="gramStart"/>
+      <w:r>
+        <w:t>continuing on</w:t>
+      </w:r>
+      <w:proofErr w:type="gramEnd"/>
+      <w:r>
+        <w:t xml:space="preserve"> every row, like this:</w:t>
       </w:r>
       <w:r>
         <w:rPr>
@@ -8164,7 +8202,7 @@
     </w:p>
     <w:tbl>
       <w:tblPr>
-        <w:tblW w:w="9058" w:type="dxa"/>
+        <w:tblW w:w="8260" w:type="dxa"/>
         <w:tblInd w:w="99" w:type="dxa"/>
         <w:tblBorders>
           <w:top w:val="single" w:sz="4" w:space="0" w:color="auto"/>
@@ -8186,7 +8224,7 @@
       <w:tblGrid>
         <w:gridCol w:w="2963"/>
         <w:gridCol w:w="1559"/>
-        <w:gridCol w:w="4536"/>
+        <w:gridCol w:w="3738"/>
       </w:tblGrid>
       <w:tr>
         <w:trPr>
@@ -8236,7 +8274,7 @@
         </w:tc>
         <w:tc>
           <w:tcPr>
-            <w:tcW w:w="4536" w:type="dxa"/>
+            <w:tcW w:w="3738" w:type="dxa"/>
             <w:shd w:val="clear" w:color="auto" w:fill="D9D9D9" w:themeFill="background1" w:themeFillShade="D9"/>
           </w:tcPr>
           <w:p>
@@ -8424,7 +8462,7 @@
         </w:tc>
         <w:tc>
           <w:tcPr>
-            <w:tcW w:w="4536" w:type="dxa"/>
+            <w:tcW w:w="3738" w:type="dxa"/>
           </w:tcPr>
           <w:p>
             <w:pPr>
@@ -9352,7 +9390,7 @@
         </w:tc>
         <w:tc>
           <w:tcPr>
-            <w:tcW w:w="4536" w:type="dxa"/>
+            <w:tcW w:w="3738" w:type="dxa"/>
           </w:tcPr>
           <w:p>
             <w:pPr>
@@ -9391,7 +9429,15 @@
         </w:rPr>
       </w:pPr>
       <w:r>
-        <w:t>At last, level 80. And what do level eighties do? Go raiding. This is where you are now – trying not to be wiped by the famous dance boss, Heigan the Unclean. The fight is pretty straightforward - dance around the Plague Clouds and Eruptions, and you</w:t>
+        <w:t xml:space="preserve">At last, level 80. And what do level eighties do? Go raiding. This is where you are now – trying not to be wiped by the famous dance boss, Heigan the Unclean. The fight is </w:t>
+      </w:r>
+      <w:proofErr w:type="gramStart"/>
+      <w:r>
+        <w:t>pretty straightforward</w:t>
+      </w:r>
+      <w:proofErr w:type="gramEnd"/>
+      <w:r>
+        <w:t xml:space="preserve"> - dance around the Plague Clouds and Eruptions, and you</w:t>
       </w:r>
       <w:r>
         <w:t>'</w:t>
@@ -10346,7 +10392,7 @@
       <w:tblPr>
         <w:tblpPr w:leftFromText="180" w:rightFromText="180" w:vertAnchor="text" w:tblpX="99" w:tblpY="1"/>
         <w:tblOverlap w:val="never"/>
-        <w:tblW w:w="8972" w:type="dxa"/>
+        <w:tblW w:w="8075" w:type="dxa"/>
         <w:tblBorders>
           <w:top w:val="single" w:sz="4" w:space="0" w:color="auto"/>
           <w:left w:val="single" w:sz="4" w:space="0" w:color="auto"/>
@@ -10365,8 +10411,8 @@
         <w:tblLook w:val="04A0" w:firstRow="1" w:lastRow="0" w:firstColumn="1" w:lastColumn="0" w:noHBand="0" w:noVBand="1"/>
       </w:tblPr>
       <w:tblGrid>
-        <w:gridCol w:w="4486"/>
-        <w:gridCol w:w="4486"/>
+        <w:gridCol w:w="3114"/>
+        <w:gridCol w:w="4961"/>
       </w:tblGrid>
       <w:tr>
         <w:trPr>
@@ -10374,7 +10420,7 @@
         </w:trPr>
         <w:tc>
           <w:tcPr>
-            <w:tcW w:w="4486" w:type="dxa"/>
+            <w:tcW w:w="3114" w:type="dxa"/>
             <w:shd w:val="clear" w:color="auto" w:fill="D9D9D9" w:themeFill="background1" w:themeFillShade="D9"/>
           </w:tcPr>
           <w:p>
@@ -10395,7 +10441,7 @@
         </w:tc>
         <w:tc>
           <w:tcPr>
-            <w:tcW w:w="4486" w:type="dxa"/>
+            <w:tcW w:w="4961" w:type="dxa"/>
             <w:shd w:val="clear" w:color="auto" w:fill="D9D9D9" w:themeFill="background1" w:themeFillShade="D9"/>
           </w:tcPr>
           <w:p>
@@ -10421,7 +10467,7 @@
         </w:trPr>
         <w:tc>
           <w:tcPr>
-            <w:tcW w:w="4486" w:type="dxa"/>
+            <w:tcW w:w="3114" w:type="dxa"/>
           </w:tcPr>
           <w:p>
             <w:pPr>
@@ -10508,7 +10554,7 @@
         </w:tc>
         <w:tc>
           <w:tcPr>
-            <w:tcW w:w="4486" w:type="dxa"/>
+            <w:tcW w:w="4961" w:type="dxa"/>
           </w:tcPr>
           <w:p>
             <w:pPr>
@@ -10565,7 +10611,7 @@
         </w:trPr>
         <w:tc>
           <w:tcPr>
-            <w:tcW w:w="4486" w:type="dxa"/>
+            <w:tcW w:w="3114" w:type="dxa"/>
           </w:tcPr>
           <w:p>
             <w:pPr>
@@ -10698,7 +10744,7 @@
         </w:tc>
         <w:tc>
           <w:tcPr>
-            <w:tcW w:w="4486" w:type="dxa"/>
+            <w:tcW w:w="4961" w:type="dxa"/>
           </w:tcPr>
           <w:p>
             <w:pPr>
@@ -10755,7 +10801,7 @@
         </w:trPr>
         <w:tc>
           <w:tcPr>
-            <w:tcW w:w="4486" w:type="dxa"/>
+            <w:tcW w:w="3114" w:type="dxa"/>
             <w:tcBorders>
               <w:bottom w:val="single" w:sz="4" w:space="0" w:color="auto"/>
             </w:tcBorders>
@@ -10842,7 +10888,7 @@
         </w:tc>
         <w:tc>
           <w:tcPr>
-            <w:tcW w:w="4486" w:type="dxa"/>
+            <w:tcW w:w="4961" w:type="dxa"/>
             <w:tcBorders>
               <w:bottom w:val="single" w:sz="4" w:space="0" w:color="auto"/>
             </w:tcBorders>
@@ -10965,9 +11011,11 @@
       <w:r>
         <w:t xml:space="preserve"> conflicts between the doorkeeper </w:t>
       </w:r>
+      <w:proofErr w:type="spellStart"/>
       <w:r>
         <w:t>Svetlin</w:t>
       </w:r>
+      <w:proofErr w:type="spellEnd"/>
       <w:r>
         <w:t xml:space="preserve"> and the students. The </w:t>
       </w:r>
@@ -11179,23 +11227,23 @@
           <w:noProof/>
         </w:rPr>
         <w:drawing>
-          <wp:anchor distT="0" distB="0" distL="114300" distR="114300" simplePos="0" relativeHeight="251659264" behindDoc="1" locked="0" layoutInCell="1" allowOverlap="1" wp14:anchorId="7EE5CD70" wp14:editId="51072F4F">
+          <wp:anchor distT="0" distB="0" distL="114300" distR="114300" simplePos="0" relativeHeight="251659264" behindDoc="1" locked="0" layoutInCell="1" allowOverlap="1" wp14:anchorId="7EE5CD70" wp14:editId="29B9F561">
             <wp:simplePos x="0" y="0"/>
             <wp:positionH relativeFrom="column">
-              <wp:posOffset>17780</wp:posOffset>
+              <wp:posOffset>15240</wp:posOffset>
             </wp:positionH>
             <wp:positionV relativeFrom="paragraph">
-              <wp:posOffset>232410</wp:posOffset>
+              <wp:posOffset>233680</wp:posOffset>
             </wp:positionV>
-            <wp:extent cx="1092200" cy="1093470"/>
-            <wp:effectExtent l="19050" t="0" r="0" b="0"/>
+            <wp:extent cx="1224915" cy="1226820"/>
+            <wp:effectExtent l="0" t="0" r="0" b="0"/>
             <wp:wrapTight wrapText="bothSides">
               <wp:wrapPolygon edited="0">
-                <wp:start x="-377" y="0"/>
-                <wp:lineTo x="-377" y="21073"/>
-                <wp:lineTo x="21474" y="21073"/>
-                <wp:lineTo x="21474" y="0"/>
-                <wp:lineTo x="-377" y="0"/>
+                <wp:start x="0" y="0"/>
+                <wp:lineTo x="0" y="21130"/>
+                <wp:lineTo x="21163" y="21130"/>
+                <wp:lineTo x="21163" y="0"/>
+                <wp:lineTo x="0" y="0"/>
               </wp:wrapPolygon>
             </wp:wrapTight>
             <wp:docPr id="100" name="Picture 2" descr="C:\Users\Edu\Pictures\a.JPG"/>
@@ -11221,7 +11269,7 @@
                   <pic:spPr bwMode="auto">
                     <a:xfrm>
                       <a:off x="0" y="0"/>
-                      <a:ext cx="1092200" cy="1093470"/>
+                      <a:ext cx="1224915" cy="1226820"/>
                     </a:xfrm>
                     <a:prstGeom prst="rect">
                       <a:avLst/>
@@ -11237,6 +11285,12 @@
                 </pic:pic>
               </a:graphicData>
             </a:graphic>
+            <wp14:sizeRelH relativeFrom="margin">
+              <wp14:pctWidth>0</wp14:pctWidth>
+            </wp14:sizeRelH>
+            <wp14:sizeRelV relativeFrom="margin">
+              <wp14:pctHeight>0</wp14:pctHeight>
+            </wp14:sizeRelV>
           </wp:anchor>
         </w:drawing>
       </w:r>
@@ -11802,6 +11856,7 @@
         </w:rPr>
         <w:t>100</w:t>
       </w:r>
+      <w:proofErr w:type="spellStart"/>
       <w:r>
         <w:rPr>
           <w:rFonts w:eastAsia="MS Mincho"/>
@@ -11810,6 +11865,7 @@
         </w:rPr>
         <w:t>ms</w:t>
       </w:r>
+      <w:proofErr w:type="spellEnd"/>
       <w:r>
         <w:rPr>
           <w:rFonts w:eastAsia="MS Mincho"/>
@@ -12279,7 +12335,15 @@
         <w:t>'</w:t>
       </w:r>
       <w:r>
-        <w:t xml:space="preserve">s also a player that has to escape from their lair. </w:t>
+        <w:t xml:space="preserve">s also a player that </w:t>
+      </w:r>
+      <w:proofErr w:type="gramStart"/>
+      <w:r>
+        <w:t>has to</w:t>
+      </w:r>
+      <w:proofErr w:type="gramEnd"/>
+      <w:r>
+        <w:t xml:space="preserve"> escape from their lair. </w:t>
       </w:r>
       <w:r>
         <w:t>The last thing that is left is the algorithm that decides if the player will escape the lair or not. You like the game, so you decide to port it to Java because that's your language of choice</w:t>
@@ -13156,6 +13220,7 @@
         </w:rPr>
         <w:t>won: {row} {col}</w:t>
       </w:r>
+      <w:proofErr w:type="gramStart"/>
       <w:r>
         <w:rPr>
           <w:rFonts w:cstheme="minorHAnsi"/>
@@ -13174,6 +13239,7 @@
         </w:rPr>
         <w:t xml:space="preserve"> or</w:t>
       </w:r>
+      <w:proofErr w:type="gramEnd"/>
       <w:r>
         <w:rPr>
           <w:lang w:eastAsia="ja-JP"/>
@@ -13910,7 +13976,15 @@
         <w:t xml:space="preserve">) </w:t>
       </w:r>
       <w:r>
-        <w:t xml:space="preserve">of integers. You have to print the matrix diagonal but in reversed order. Print each diagonal on </w:t>
+        <w:t xml:space="preserve">of integers. You </w:t>
+      </w:r>
+      <w:proofErr w:type="gramStart"/>
+      <w:r>
+        <w:t>have to</w:t>
+      </w:r>
+      <w:proofErr w:type="gramEnd"/>
+      <w:r>
+        <w:t xml:space="preserve"> print the matrix diagonal but in reversed order. Print each diagonal on </w:t>
       </w:r>
       <w:r>
         <w:t xml:space="preserve">a </w:t>
@@ -14998,7 +15072,15 @@
         <w:t>(</w:t>
       </w:r>
       <w:r>
-        <w:t>not both at once, i.e. you can</w:t>
+        <w:t xml:space="preserve">not both at once, </w:t>
+      </w:r>
+      <w:proofErr w:type="gramStart"/>
+      <w:r>
+        <w:t>i.e.</w:t>
+      </w:r>
+      <w:proofErr w:type="gramEnd"/>
+      <w:r>
+        <w:t xml:space="preserve"> you can</w:t>
       </w:r>
       <w:r>
         <w:t>'</w:t>
@@ -15173,6 +15255,7 @@
       <w:r>
         <w:t xml:space="preserve">characters separated by single spaces will be entered – the symbols of the </w:t>
       </w:r>
+      <w:proofErr w:type="spellStart"/>
       <w:r>
         <w:rPr>
           <w:rStyle w:val="CodeChar"/>
@@ -15185,6 +15268,7 @@
         </w:rPr>
         <w:t>th</w:t>
       </w:r>
+      <w:proofErr w:type="spellEnd"/>
       <w:r>
         <w:t xml:space="preserve"> row of the matrix, starting from the </w:t>
       </w:r>
@@ -15409,12 +15493,14 @@
       <w:r>
         <w:t xml:space="preserve">All symbols in the input matrix will be lowercase </w:t>
       </w:r>
+      <w:proofErr w:type="spellStart"/>
       <w:r>
         <w:t>alphanumeric</w:t>
       </w:r>
       <w:r>
         <w:t>s</w:t>
       </w:r>
+      <w:proofErr w:type="spellEnd"/>
       <w:r>
         <w:t xml:space="preserve"> </w:t>
       </w:r>
@@ -17176,7 +17262,23 @@
                               <w:sz w:val="17"/>
                               <w:szCs w:val="17"/>
                             </w:rPr>
-                            <w:t xml:space="preserve">© SoftUni – </w:t>
+                            <w:t xml:space="preserve">© </w:t>
+                          </w:r>
+                          <w:proofErr w:type="spellStart"/>
+                          <w:r>
+                            <w:rPr>
+                              <w:sz w:val="17"/>
+                              <w:szCs w:val="17"/>
+                            </w:rPr>
+                            <w:t>SoftUni</w:t>
+                          </w:r>
+                          <w:proofErr w:type="spellEnd"/>
+                          <w:r>
+                            <w:rPr>
+                              <w:sz w:val="17"/>
+                              <w:szCs w:val="17"/>
+                            </w:rPr>
+                            <w:t xml:space="preserve"> – </w:t>
                           </w:r>
                           <w:hyperlink r:id="rId1" w:history="1">
                             <w:r>
@@ -17785,7 +17887,23 @@
                         <w:sz w:val="17"/>
                         <w:szCs w:val="17"/>
                       </w:rPr>
-                      <w:t xml:space="preserve">© SoftUni – </w:t>
+                      <w:t xml:space="preserve">© </w:t>
+                    </w:r>
+                    <w:proofErr w:type="spellStart"/>
+                    <w:r>
+                      <w:rPr>
+                        <w:sz w:val="17"/>
+                        <w:szCs w:val="17"/>
+                      </w:rPr>
+                      <w:t>SoftUni</w:t>
+                    </w:r>
+                    <w:proofErr w:type="spellEnd"/>
+                    <w:r>
+                      <w:rPr>
+                        <w:sz w:val="17"/>
+                        <w:szCs w:val="17"/>
+                      </w:rPr>
+                      <w:t xml:space="preserve"> – </w:t>
                     </w:r>
                     <w:hyperlink r:id="rId21" w:history="1">
                       <w:r>
@@ -20765,6 +20883,7 @@
     <w:lsdException w:name="HTML Sample" w:semiHidden="1" w:unhideWhenUsed="1"/>
     <w:lsdException w:name="HTML Typewriter" w:semiHidden="1" w:unhideWhenUsed="1"/>
     <w:lsdException w:name="HTML Variable" w:semiHidden="1" w:unhideWhenUsed="1"/>
+    <w:lsdException w:name="Normal Table" w:semiHidden="1" w:unhideWhenUsed="1"/>
     <w:lsdException w:name="annotation subject" w:semiHidden="1" w:unhideWhenUsed="1"/>
     <w:lsdException w:name="No List" w:semiHidden="1" w:unhideWhenUsed="1"/>
     <w:lsdException w:name="Outline List 1" w:semiHidden="1" w:unhideWhenUsed="1"/>
@@ -20807,8 +20926,11 @@
     <w:lsdException w:name="Table Contemporary" w:semiHidden="1" w:unhideWhenUsed="1"/>
     <w:lsdException w:name="Table Elegant" w:semiHidden="1" w:unhideWhenUsed="1"/>
     <w:lsdException w:name="Table Professional" w:semiHidden="1" w:unhideWhenUsed="1"/>
+    <w:lsdException w:name="Table Subtle 1" w:semiHidden="1" w:unhideWhenUsed="1"/>
     <w:lsdException w:name="Table Subtle 2" w:semiHidden="1" w:unhideWhenUsed="1"/>
     <w:lsdException w:name="Table Web 1" w:semiHidden="1" w:unhideWhenUsed="1"/>
+    <w:lsdException w:name="Table Web 2" w:semiHidden="1" w:unhideWhenUsed="1"/>
+    <w:lsdException w:name="Table Web 3" w:semiHidden="1" w:unhideWhenUsed="1"/>
     <w:lsdException w:name="Balloon Text" w:semiHidden="1" w:unhideWhenUsed="1"/>
     <w:lsdException w:name="Table Grid" w:uiPriority="59"/>
     <w:lsdException w:name="Table Theme" w:semiHidden="1" w:unhideWhenUsed="1"/>

</xml_diff>